<commit_message>
cambios en la guia de aprendizaje
</commit_message>
<xml_diff>
--- a/pedagogico/GFPI-F-135FormatoGuiadeAprendizajeJavascriptV2.docx
+++ b/pedagogico/GFPI-F-135FormatoGuiadeAprendizajeJavascriptV2.docx
@@ -1165,18 +1165,32 @@
         </w:numPr>
         <w:spacing w:before="0" w:after="120"/>
         <w:ind w:left="0" w:right="0" w:hanging="0"/>
-        <w:rPr>
-          <w:rFonts w:ascii="Calibri" w:hAnsi="Calibri"/>
-          <w:sz w:val="26"/>
-          <w:szCs w:val="26"/>
-        </w:rPr>
-      </w:pPr>
-      <w:r>
-        <w:rPr>
-          <w:sz w:val="26"/>
-          <w:szCs w:val="26"/>
-        </w:rPr>
-      </w:r>
+        <w:jc w:val="center"/>
+        <w:rPr>
+          <w:rFonts w:ascii="Calibri" w:hAnsi="Calibri"/>
+          <w:sz w:val="26"/>
+          <w:szCs w:val="26"/>
+        </w:rPr>
+      </w:pPr>
+      <w:r>
+        <w:rPr>
+          <w:sz w:val="26"/>
+          <w:szCs w:val="26"/>
+        </w:rPr>
+        <w:t xml:space="preserve">Toda la OVA Se encuentra disponible para su ejecución en: </w:t>
+        <w:br/>
+        <w:br/>
+      </w:r>
+      <w:hyperlink r:id="rId2">
+        <w:r>
+          <w:rPr>
+            <w:rStyle w:val="EnlacedeInternet"/>
+            <w:sz w:val="52"/>
+            <w:szCs w:val="52"/>
+          </w:rPr>
+          <w:t>https://darwinyusef.github.io/ovajsia/</w:t>
+        </w:r>
+      </w:hyperlink>
     </w:p>
     <w:p>
       <w:pPr>
@@ -1200,13 +1214,13 @@
           <w:szCs w:val="26"/>
         </w:rPr>
         <w:drawing>
-          <wp:anchor behindDoc="0" distT="0" distB="0" distL="0" distR="0" simplePos="0" locked="0" layoutInCell="0" allowOverlap="1" relativeHeight="16">
+          <wp:anchor behindDoc="0" distT="0" distB="0" distL="0" distR="0" simplePos="0" locked="0" layoutInCell="0" allowOverlap="1" relativeHeight="17">
             <wp:simplePos x="0" y="0"/>
             <wp:positionH relativeFrom="column">
-              <wp:align>center</wp:align>
+              <wp:posOffset>0</wp:posOffset>
             </wp:positionH>
             <wp:positionV relativeFrom="paragraph">
-              <wp:posOffset>635</wp:posOffset>
+              <wp:posOffset>24765</wp:posOffset>
             </wp:positionV>
             <wp:extent cx="6120765" cy="4387850"/>
             <wp:effectExtent l="0" t="0" r="0" b="0"/>
@@ -1225,7 +1239,7 @@
                     </pic:cNvPicPr>
                   </pic:nvPicPr>
                   <pic:blipFill>
-                    <a:blip r:embed="rId2"/>
+                    <a:blip r:embed="rId3"/>
                     <a:stretch>
                       <a:fillRect/>
                     </a:stretch>
@@ -1256,127 +1270,17 @@
         </w:numPr>
         <w:spacing w:before="0" w:after="120"/>
         <w:ind w:left="0" w:right="0" w:hanging="0"/>
-        <w:rPr/>
-      </w:pPr>
-      <w:r>
-        <w:rPr>
-          <w:rStyle w:val="Strong"/>
-          <w:i w:val="false"/>
-          <w:caps w:val="false"/>
-          <w:smallCaps w:val="false"/>
-          <w:color w:val="1C2B33"/>
-          <w:spacing w:val="0"/>
-          <w:sz w:val="26"/>
-          <w:szCs w:val="26"/>
-          <w:lang w:val="es-MX"/>
-        </w:rPr>
-        <w:t>¿Qué aprenderás en este taller?</w:t>
-      </w:r>
-    </w:p>
-    <w:p>
-      <w:pPr>
-        <w:pStyle w:val="Cuerpodetexto"/>
-        <w:numPr>
-          <w:ilvl w:val="0"/>
-          <w:numId w:val="5"/>
-        </w:numPr>
-        <w:tabs>
-          <w:tab w:val="clear" w:pos="708"/>
-          <w:tab w:val="left" w:pos="0" w:leader="none"/>
-        </w:tabs>
-        <w:spacing w:before="0" w:after="0"/>
-        <w:ind w:left="709" w:hanging="283"/>
-        <w:rPr/>
-      </w:pPr>
-      <w:r>
-        <w:rPr>
-          <w:rStyle w:val="Strong"/>
-          <w:sz w:val="26"/>
-          <w:szCs w:val="26"/>
-        </w:rPr>
-        <w:t>API de ChatGPT:</w:t>
-      </w:r>
-      <w:r>
-        <w:rPr>
-          <w:sz w:val="26"/>
-          <w:szCs w:val="26"/>
-        </w:rPr>
-        <w:t xml:space="preserve"> Descubrirás cómo interactuar con la API de ChatGPT para obtener traducciones de alta calidad.</w:t>
-      </w:r>
-    </w:p>
-    <w:p>
-      <w:pPr>
-        <w:pStyle w:val="Cuerpodetexto"/>
-        <w:numPr>
-          <w:ilvl w:val="0"/>
-          <w:numId w:val="5"/>
-        </w:numPr>
-        <w:tabs>
-          <w:tab w:val="clear" w:pos="708"/>
-          <w:tab w:val="left" w:pos="0" w:leader="none"/>
-        </w:tabs>
-        <w:spacing w:before="0" w:after="0"/>
-        <w:ind w:left="709" w:hanging="283"/>
-        <w:rPr/>
-      </w:pPr>
-      <w:r>
-        <w:rPr>
-          <w:rStyle w:val="Strong"/>
-          <w:sz w:val="26"/>
-          <w:szCs w:val="26"/>
-        </w:rPr>
-        <w:t>Fetch API:</w:t>
-      </w:r>
-      <w:r>
-        <w:rPr>
-          <w:sz w:val="26"/>
-          <w:szCs w:val="26"/>
-        </w:rPr>
-        <w:t xml:space="preserve"> Aprenderás a realizar solicitudes HTTP para obtener datos de la API de ChatGPT y mostrarlos en tu aplicación.</w:t>
-      </w:r>
-    </w:p>
-    <w:p>
-      <w:pPr>
-        <w:pStyle w:val="Cuerpodetexto"/>
-        <w:numPr>
-          <w:ilvl w:val="0"/>
-          <w:numId w:val="5"/>
-        </w:numPr>
-        <w:tabs>
-          <w:tab w:val="clear" w:pos="708"/>
-          <w:tab w:val="left" w:pos="0" w:leader="none"/>
-        </w:tabs>
-        <w:ind w:left="709" w:hanging="283"/>
-        <w:rPr/>
-      </w:pPr>
-      <w:r>
-        <w:rPr>
-          <w:rStyle w:val="Strong"/>
-          <w:sz w:val="26"/>
-          <w:szCs w:val="26"/>
-        </w:rPr>
-        <w:t>Resolución de problemas:</w:t>
-      </w:r>
-      <w:r>
-        <w:rPr>
-          <w:sz w:val="26"/>
-          <w:szCs w:val="26"/>
-        </w:rPr>
-        <w:t xml:space="preserve"> Desarrollarás habilidades para identificar y solucionar problemas utilizando código ya predefinido recusando y  </w:t>
-      </w:r>
-      <w:r>
-        <w:rPr>
-          <w:b w:val="false"/>
-          <w:i w:val="false"/>
-          <w:caps w:val="false"/>
-          <w:smallCaps w:val="false"/>
-          <w:color w:val="1C2B33"/>
-          <w:spacing w:val="0"/>
-          <w:sz w:val="26"/>
-          <w:szCs w:val="26"/>
-          <w:lang w:val="es-MX"/>
-        </w:rPr>
-        <w:t>mejorando las funcionalidades del sitio web</w:t>
+        <w:rPr>
+          <w:rFonts w:ascii="Calibri" w:hAnsi="Calibri"/>
+          <w:sz w:val="26"/>
+          <w:szCs w:val="26"/>
+        </w:rPr>
+      </w:pPr>
+      <w:r>
+        <w:rPr>
+          <w:sz w:val="26"/>
+          <w:szCs w:val="26"/>
+        </w:rPr>
       </w:r>
     </w:p>
     <w:p>
@@ -1391,21 +1295,15 @@
         <w:ind w:left="0" w:right="0" w:hanging="0"/>
         <w:rPr>
           <w:rFonts w:ascii="Calibri" w:hAnsi="Calibri"/>
-          <w:b/>
-          <w:b/>
-          <w:bCs/>
-          <w:sz w:val="26"/>
-          <w:szCs w:val="26"/>
-        </w:rPr>
-      </w:pPr>
-      <w:r>
-        <w:rPr>
-          <w:b/>
-          <w:bCs/>
-          <w:sz w:val="26"/>
-          <w:szCs w:val="26"/>
-        </w:rPr>
-        <w:t>¿Cuales son los temas que vamos recopilar en este taller?</w:t>
+          <w:sz w:val="26"/>
+          <w:szCs w:val="26"/>
+        </w:rPr>
+      </w:pPr>
+      <w:r>
+        <w:rPr>
+          <w:sz w:val="26"/>
+          <w:szCs w:val="26"/>
+        </w:rPr>
       </w:r>
     </w:p>
     <w:p>
@@ -1418,19 +1316,127 @@
         </w:numPr>
         <w:spacing w:before="0" w:after="120"/>
         <w:ind w:left="0" w:right="0" w:hanging="0"/>
-        <w:rPr>
-          <w:rFonts w:ascii="Calibri" w:hAnsi="Calibri"/>
-          <w:sz w:val="26"/>
-          <w:szCs w:val="26"/>
-        </w:rPr>
-      </w:pPr>
-      <w:r>
-        <w:rPr>
-          <w:sz w:val="26"/>
-          <w:szCs w:val="26"/>
-        </w:rPr>
-        <w:t xml:space="preserve">Dentro de nuestra OVA se encuentra disponible una evaluación de la estructura del codigo necesaria para dar solución a nuestra problemática </w:t>
-        <w:br/>
+        <w:rPr/>
+      </w:pPr>
+      <w:r>
+        <w:rPr>
+          <w:rStyle w:val="Strong"/>
+          <w:i w:val="false"/>
+          <w:caps w:val="false"/>
+          <w:smallCaps w:val="false"/>
+          <w:color w:val="1C2B33"/>
+          <w:spacing w:val="0"/>
+          <w:sz w:val="26"/>
+          <w:szCs w:val="26"/>
+          <w:lang w:val="es-MX"/>
+        </w:rPr>
+        <w:t>¿Qué aprenderás en este taller?</w:t>
+      </w:r>
+    </w:p>
+    <w:p>
+      <w:pPr>
+        <w:pStyle w:val="Cuerpodetexto"/>
+        <w:numPr>
+          <w:ilvl w:val="0"/>
+          <w:numId w:val="5"/>
+        </w:numPr>
+        <w:tabs>
+          <w:tab w:val="clear" w:pos="708"/>
+          <w:tab w:val="left" w:pos="0" w:leader="none"/>
+        </w:tabs>
+        <w:spacing w:before="0" w:after="0"/>
+        <w:ind w:left="709" w:hanging="283"/>
+        <w:rPr/>
+      </w:pPr>
+      <w:r>
+        <w:rPr>
+          <w:rStyle w:val="Strong"/>
+          <w:sz w:val="26"/>
+          <w:szCs w:val="26"/>
+        </w:rPr>
+        <w:t>API de ChatGPT:</w:t>
+      </w:r>
+      <w:r>
+        <w:rPr>
+          <w:sz w:val="26"/>
+          <w:szCs w:val="26"/>
+        </w:rPr>
+        <w:t xml:space="preserve"> Descubrirás cómo interactuar con la API de ChatGPT para obtener traducciones de alta calidad.</w:t>
+      </w:r>
+    </w:p>
+    <w:p>
+      <w:pPr>
+        <w:pStyle w:val="Cuerpodetexto"/>
+        <w:numPr>
+          <w:ilvl w:val="0"/>
+          <w:numId w:val="5"/>
+        </w:numPr>
+        <w:tabs>
+          <w:tab w:val="clear" w:pos="708"/>
+          <w:tab w:val="left" w:pos="0" w:leader="none"/>
+        </w:tabs>
+        <w:spacing w:before="0" w:after="0"/>
+        <w:ind w:left="709" w:hanging="283"/>
+        <w:rPr/>
+      </w:pPr>
+      <w:r>
+        <w:rPr>
+          <w:rStyle w:val="Strong"/>
+          <w:sz w:val="26"/>
+          <w:szCs w:val="26"/>
+        </w:rPr>
+        <w:t>Fetch API:</w:t>
+      </w:r>
+      <w:r>
+        <w:rPr>
+          <w:sz w:val="26"/>
+          <w:szCs w:val="26"/>
+        </w:rPr>
+        <w:t xml:space="preserve"> Aprenderás a realizar solicitudes HTTP para obtener datos de la API de ChatGPT y mostrarlos en tu aplicación.</w:t>
+      </w:r>
+    </w:p>
+    <w:p>
+      <w:pPr>
+        <w:pStyle w:val="Cuerpodetexto"/>
+        <w:numPr>
+          <w:ilvl w:val="0"/>
+          <w:numId w:val="5"/>
+        </w:numPr>
+        <w:tabs>
+          <w:tab w:val="clear" w:pos="708"/>
+          <w:tab w:val="left" w:pos="0" w:leader="none"/>
+        </w:tabs>
+        <w:ind w:left="709" w:hanging="283"/>
+        <w:rPr/>
+      </w:pPr>
+      <w:r>
+        <w:rPr>
+          <w:rStyle w:val="Strong"/>
+          <w:sz w:val="26"/>
+          <w:szCs w:val="26"/>
+        </w:rPr>
+        <w:t>Resolución de problemas:</w:t>
+      </w:r>
+      <w:r>
+        <w:rPr>
+          <w:sz w:val="26"/>
+          <w:szCs w:val="26"/>
+        </w:rPr>
+        <w:t xml:space="preserve"> Desarrollarás habilidades para identificar y solucionar problemas utilizando código ya predefinido recusando y  </w:t>
+      </w:r>
+      <w:r>
+        <w:rPr>
+          <w:b w:val="false"/>
+          <w:i w:val="false"/>
+          <w:caps w:val="false"/>
+          <w:smallCaps w:val="false"/>
+          <w:color w:val="1C2B33"/>
+          <w:spacing w:val="0"/>
+          <w:sz w:val="26"/>
+          <w:szCs w:val="26"/>
+          <w:lang w:val="es-MX"/>
+        </w:rPr>
+        <w:t>mejorando las funcionalidades del sitio web</w:t>
       </w:r>
     </w:p>
     <w:p>
@@ -1445,13 +1451,67 @@
         <w:ind w:left="0" w:right="0" w:hanging="0"/>
         <w:rPr>
           <w:rFonts w:ascii="Calibri" w:hAnsi="Calibri"/>
+          <w:b/>
+          <w:b/>
+          <w:bCs/>
+          <w:sz w:val="26"/>
+          <w:szCs w:val="26"/>
+        </w:rPr>
+      </w:pPr>
+      <w:r>
+        <w:rPr>
+          <w:b/>
+          <w:bCs/>
+          <w:sz w:val="26"/>
+          <w:szCs w:val="26"/>
+        </w:rPr>
+        <w:t>¿Cuales son los temas que vamos recopilar en este taller?</w:t>
+      </w:r>
+    </w:p>
+    <w:p>
+      <w:pPr>
+        <w:pStyle w:val="Cuerpodetexto"/>
+        <w:widowControl/>
+        <w:numPr>
+          <w:ilvl w:val="0"/>
+          <w:numId w:val="0"/>
+        </w:numPr>
+        <w:spacing w:before="0" w:after="120"/>
+        <w:ind w:left="0" w:right="0" w:hanging="0"/>
+        <w:rPr>
+          <w:rFonts w:ascii="Calibri" w:hAnsi="Calibri"/>
+          <w:sz w:val="26"/>
+          <w:szCs w:val="26"/>
+        </w:rPr>
+      </w:pPr>
+      <w:r>
+        <w:rPr>
+          <w:sz w:val="26"/>
+          <w:szCs w:val="26"/>
+        </w:rPr>
+        <w:t xml:space="preserve">Dentro de nuestra OVA se encuentra disponible una evaluación de la estructura del codigo necesaria para dar solución a nuestra problemática </w:t>
+        <w:br/>
+      </w:r>
+    </w:p>
+    <w:p>
+      <w:pPr>
+        <w:pStyle w:val="Cuerpodetexto"/>
+        <w:widowControl/>
+        <w:numPr>
+          <w:ilvl w:val="0"/>
+          <w:numId w:val="0"/>
+        </w:numPr>
+        <w:spacing w:before="0" w:after="120"/>
+        <w:ind w:left="0" w:right="0" w:hanging="0"/>
+        <w:rPr>
+          <w:rFonts w:ascii="Calibri" w:hAnsi="Calibri"/>
           <w:sz w:val="26"/>
           <w:szCs w:val="26"/>
         </w:rPr>
       </w:pPr>
       <w:r>
         <w:drawing>
-          <wp:anchor behindDoc="0" distT="0" distB="0" distL="0" distR="0" simplePos="0" locked="0" layoutInCell="0" allowOverlap="1" relativeHeight="17">
+          <wp:anchor behindDoc="0" distT="0" distB="0" distL="0" distR="0" simplePos="0" locked="0" layoutInCell="0" allowOverlap="1" relativeHeight="18">
             <wp:simplePos x="0" y="0"/>
             <wp:positionH relativeFrom="column">
               <wp:align>center</wp:align>
@@ -1476,7 +1536,7 @@
                     </pic:cNvPicPr>
                   </pic:nvPicPr>
                   <pic:blipFill>
-                    <a:blip r:embed="rId3"/>
+                    <a:blip r:embed="rId4"/>
                     <a:stretch>
                       <a:fillRect/>
                     </a:stretch>
@@ -1725,7 +1785,7 @@
       </w:pPr>
       <w:r>
         <w:drawing>
-          <wp:anchor behindDoc="0" distT="0" distB="0" distL="0" distR="0" simplePos="0" locked="0" layoutInCell="0" allowOverlap="1" relativeHeight="18">
+          <wp:anchor behindDoc="0" distT="0" distB="0" distL="0" distR="0" simplePos="0" locked="0" layoutInCell="0" allowOverlap="1" relativeHeight="19">
             <wp:simplePos x="0" y="0"/>
             <wp:positionH relativeFrom="column">
               <wp:align>center</wp:align>
@@ -1750,7 +1810,7 @@
                     </pic:cNvPicPr>
                   </pic:nvPicPr>
                   <pic:blipFill>
-                    <a:blip r:embed="rId4"/>
+                    <a:blip r:embed="rId5"/>
                     <a:stretch>
                       <a:fillRect/>
                     </a:stretch>
@@ -1900,6 +1960,28 @@
     </w:p>
     <w:p>
       <w:pPr>
+        <w:pStyle w:val="Normal"/>
+        <w:widowControl/>
+        <w:tabs>
+          <w:tab w:val="clear" w:pos="708"/>
+          <w:tab w:val="left" w:pos="0" w:leader="none"/>
+          <w:tab w:val="left" w:pos="3119" w:leader="none"/>
+        </w:tabs>
+        <w:bidi w:val="0"/>
+        <w:spacing w:lineRule="auto" w:line="240" w:before="0" w:after="200"/>
+        <w:ind w:hanging="0"/>
+        <w:jc w:val="both"/>
+        <w:rPr>
+          <w:sz w:val="26"/>
+          <w:szCs w:val="26"/>
+        </w:rPr>
+      </w:pPr>
+      <w:r>
+        <w:rPr/>
+      </w:r>
+    </w:p>
+    <w:p>
+      <w:pPr>
         <w:pStyle w:val="Cuerpodetexto"/>
         <w:widowControl/>
         <w:numPr>
@@ -2047,15 +2129,21 @@
         <w:ind w:left="0" w:right="0" w:hanging="0"/>
         <w:rPr>
           <w:rFonts w:ascii="Calibri" w:hAnsi="Calibri"/>
-          <w:sz w:val="26"/>
-          <w:szCs w:val="26"/>
-        </w:rPr>
-      </w:pPr>
-      <w:r>
-        <w:rPr>
-          <w:sz w:val="26"/>
-          <w:szCs w:val="26"/>
-        </w:rPr>
+          <w:b/>
+          <w:b/>
+          <w:bCs/>
+          <w:sz w:val="26"/>
+          <w:szCs w:val="26"/>
+        </w:rPr>
+      </w:pPr>
+      <w:r>
+        <w:rPr>
+          <w:b/>
+          <w:bCs/>
+          <w:sz w:val="26"/>
+          <w:szCs w:val="26"/>
+        </w:rPr>
+        <w:t>¿Cómo se desarrollarán las temáticas?</w:t>
       </w:r>
     </w:p>
     <w:p>
@@ -2070,104 +2158,6 @@
         <w:ind w:left="0" w:right="0" w:hanging="0"/>
         <w:rPr>
           <w:rFonts w:ascii="Calibri" w:hAnsi="Calibri"/>
-          <w:sz w:val="26"/>
-          <w:szCs w:val="26"/>
-        </w:rPr>
-      </w:pPr>
-      <w:r>
-        <w:rPr>
-          <w:sz w:val="26"/>
-          <w:szCs w:val="26"/>
-        </w:rPr>
-      </w:r>
-    </w:p>
-    <w:p>
-      <w:pPr>
-        <w:pStyle w:val="Cuerpodetexto"/>
-        <w:widowControl/>
-        <w:numPr>
-          <w:ilvl w:val="0"/>
-          <w:numId w:val="0"/>
-        </w:numPr>
-        <w:spacing w:lineRule="auto" w:line="240" w:before="0" w:after="120"/>
-        <w:ind w:left="0" w:right="0" w:hanging="0"/>
-        <w:rPr>
-          <w:rFonts w:ascii="Calibri" w:hAnsi="Calibri"/>
-          <w:sz w:val="26"/>
-          <w:szCs w:val="26"/>
-        </w:rPr>
-      </w:pPr>
-      <w:r>
-        <w:rPr>
-          <w:sz w:val="26"/>
-          <w:szCs w:val="26"/>
-        </w:rPr>
-      </w:r>
-    </w:p>
-    <w:p>
-      <w:pPr>
-        <w:pStyle w:val="Cuerpodetexto"/>
-        <w:widowControl/>
-        <w:numPr>
-          <w:ilvl w:val="0"/>
-          <w:numId w:val="0"/>
-        </w:numPr>
-        <w:spacing w:lineRule="auto" w:line="240" w:before="0" w:after="120"/>
-        <w:ind w:left="0" w:right="0" w:hanging="0"/>
-        <w:rPr>
-          <w:rFonts w:ascii="Calibri" w:hAnsi="Calibri"/>
-          <w:sz w:val="26"/>
-          <w:szCs w:val="26"/>
-        </w:rPr>
-      </w:pPr>
-      <w:r>
-        <w:rPr>
-          <w:sz w:val="26"/>
-          <w:szCs w:val="26"/>
-        </w:rPr>
-      </w:r>
-    </w:p>
-    <w:p>
-      <w:pPr>
-        <w:pStyle w:val="Cuerpodetexto"/>
-        <w:widowControl/>
-        <w:numPr>
-          <w:ilvl w:val="0"/>
-          <w:numId w:val="0"/>
-        </w:numPr>
-        <w:spacing w:lineRule="auto" w:line="240" w:before="0" w:after="120"/>
-        <w:ind w:left="0" w:right="0" w:hanging="0"/>
-        <w:rPr>
-          <w:rFonts w:ascii="Calibri" w:hAnsi="Calibri"/>
-          <w:b/>
-          <w:b/>
-          <w:bCs/>
-          <w:sz w:val="26"/>
-          <w:szCs w:val="26"/>
-        </w:rPr>
-      </w:pPr>
-      <w:r>
-        <w:rPr>
-          <w:b/>
-          <w:bCs/>
-          <w:sz w:val="26"/>
-          <w:szCs w:val="26"/>
-        </w:rPr>
-        <w:t>¿Cómo se desarrollarán las temáticas?</w:t>
-      </w:r>
-    </w:p>
-    <w:p>
-      <w:pPr>
-        <w:pStyle w:val="Cuerpodetexto"/>
-        <w:widowControl/>
-        <w:numPr>
-          <w:ilvl w:val="0"/>
-          <w:numId w:val="0"/>
-        </w:numPr>
-        <w:spacing w:lineRule="auto" w:line="240" w:before="0" w:after="120"/>
-        <w:ind w:left="0" w:right="0" w:hanging="0"/>
-        <w:rPr>
-          <w:rFonts w:ascii="Calibri" w:hAnsi="Calibri"/>
           <w:b w:val="false"/>
           <w:b w:val="false"/>
           <w:bCs w:val="false"/>
@@ -2832,6 +2822,411 @@
           <w:szCs w:val="26"/>
           <w:lang w:val="es-MX" w:eastAsia="en-US"/>
         </w:rPr>
+        <w:t xml:space="preserve">Todo este proyecto a nivel de explicación se encuentra disponible en mi canal de Youtube en el enlace </w:t>
+      </w:r>
+    </w:p>
+    <w:p>
+      <w:pPr>
+        <w:pStyle w:val="Cuerpodetexto"/>
+        <w:spacing w:before="0" w:after="0"/>
+        <w:rPr>
+          <w:rFonts w:ascii="Calibri" w:hAnsi="Calibri"/>
+          <w:color w:val="1C2B33"/>
+          <w:sz w:val="26"/>
+          <w:szCs w:val="26"/>
+          <w:lang w:val="es-MX" w:eastAsia="en-US"/>
+        </w:rPr>
+      </w:pPr>
+      <w:r>
+        <w:rPr>
+          <w:color w:val="1C2B33"/>
+          <w:sz w:val="26"/>
+          <w:szCs w:val="26"/>
+          <w:lang w:val="es-MX" w:eastAsia="en-US"/>
+        </w:rPr>
+      </w:r>
+    </w:p>
+    <w:p>
+      <w:pPr>
+        <w:pStyle w:val="Cuerpodetexto"/>
+        <w:spacing w:before="0" w:after="0"/>
+        <w:rPr>
+          <w:rFonts w:ascii="Calibri" w:hAnsi="Calibri"/>
+          <w:color w:val="1C2B33"/>
+          <w:sz w:val="26"/>
+          <w:szCs w:val="26"/>
+          <w:lang w:val="es-MX" w:eastAsia="en-US"/>
+        </w:rPr>
+      </w:pPr>
+      <w:r>
+        <w:rPr>
+          <w:color w:val="1C2B33"/>
+          <w:sz w:val="26"/>
+          <w:szCs w:val="26"/>
+          <w:lang w:val="es-MX" w:eastAsia="en-US"/>
+        </w:rPr>
+      </w:r>
+    </w:p>
+    <w:p>
+      <w:pPr>
+        <w:pStyle w:val="Cuerpodetexto"/>
+        <w:spacing w:before="0" w:after="0"/>
+        <w:rPr>
+          <w:rFonts w:ascii="Calibri" w:hAnsi="Calibri"/>
+          <w:color w:val="1C2B33"/>
+          <w:sz w:val="26"/>
+          <w:szCs w:val="26"/>
+          <w:lang w:val="es-MX" w:eastAsia="en-US"/>
+        </w:rPr>
+      </w:pPr>
+      <w:r>
+        <w:rPr>
+          <w:color w:val="1C2B33"/>
+          <w:sz w:val="26"/>
+          <w:szCs w:val="26"/>
+          <w:lang w:val="es-MX" w:eastAsia="en-US"/>
+        </w:rPr>
+      </w:r>
+    </w:p>
+    <w:p>
+      <w:pPr>
+        <w:pStyle w:val="Cuerpodetexto"/>
+        <w:spacing w:before="0" w:after="0"/>
+        <w:rPr>
+          <w:rFonts w:ascii="Calibri" w:hAnsi="Calibri"/>
+          <w:color w:val="1C2B33"/>
+          <w:sz w:val="26"/>
+          <w:szCs w:val="26"/>
+          <w:lang w:val="es-MX" w:eastAsia="en-US"/>
+        </w:rPr>
+      </w:pPr>
+      <w:r>
+        <w:rPr>
+          <w:color w:val="1C2B33"/>
+          <w:sz w:val="26"/>
+          <w:szCs w:val="26"/>
+          <w:lang w:val="es-MX" w:eastAsia="en-US"/>
+        </w:rPr>
+      </w:r>
+    </w:p>
+    <w:p>
+      <w:pPr>
+        <w:pStyle w:val="Cuerpodetexto"/>
+        <w:spacing w:before="0" w:after="0"/>
+        <w:rPr>
+          <w:rFonts w:ascii="Calibri" w:hAnsi="Calibri"/>
+          <w:color w:val="1C2B33"/>
+          <w:sz w:val="26"/>
+          <w:szCs w:val="26"/>
+          <w:lang w:val="es-MX" w:eastAsia="en-US"/>
+        </w:rPr>
+      </w:pPr>
+      <w:r>
+        <w:rPr>
+          <w:color w:val="1C2B33"/>
+          <w:sz w:val="26"/>
+          <w:szCs w:val="26"/>
+          <w:lang w:val="es-MX" w:eastAsia="en-US"/>
+        </w:rPr>
+      </w:r>
+    </w:p>
+    <w:p>
+      <w:pPr>
+        <w:pStyle w:val="Cuerpodetexto"/>
+        <w:spacing w:before="0" w:after="0"/>
+        <w:rPr>
+          <w:rFonts w:ascii="Calibri" w:hAnsi="Calibri"/>
+          <w:color w:val="1C2B33"/>
+          <w:sz w:val="26"/>
+          <w:szCs w:val="26"/>
+          <w:lang w:val="es-MX" w:eastAsia="en-US"/>
+        </w:rPr>
+      </w:pPr>
+      <w:r>
+        <w:rPr>
+          <w:color w:val="1C2B33"/>
+          <w:sz w:val="26"/>
+          <w:szCs w:val="26"/>
+          <w:lang w:val="es-MX" w:eastAsia="en-US"/>
+        </w:rPr>
+      </w:r>
+    </w:p>
+    <w:p>
+      <w:pPr>
+        <w:pStyle w:val="Cuerpodetexto"/>
+        <w:spacing w:before="0" w:after="0"/>
+        <w:rPr>
+          <w:rFonts w:ascii="Calibri" w:hAnsi="Calibri"/>
+          <w:color w:val="1C2B33"/>
+          <w:sz w:val="26"/>
+          <w:szCs w:val="26"/>
+          <w:lang w:val="es-MX" w:eastAsia="en-US"/>
+        </w:rPr>
+      </w:pPr>
+      <w:r>
+        <w:rPr>
+          <w:color w:val="1C2B33"/>
+          <w:sz w:val="26"/>
+          <w:szCs w:val="26"/>
+          <w:lang w:val="es-MX" w:eastAsia="en-US"/>
+        </w:rPr>
+      </w:r>
+    </w:p>
+    <w:p>
+      <w:pPr>
+        <w:pStyle w:val="Cuerpodetexto"/>
+        <w:spacing w:before="0" w:after="0"/>
+        <w:rPr>
+          <w:rFonts w:ascii="Calibri" w:hAnsi="Calibri"/>
+          <w:color w:val="1C2B33"/>
+          <w:sz w:val="26"/>
+          <w:szCs w:val="26"/>
+          <w:lang w:val="es-MX" w:eastAsia="en-US"/>
+        </w:rPr>
+      </w:pPr>
+      <w:r>
+        <w:rPr>
+          <w:color w:val="1C2B33"/>
+          <w:sz w:val="26"/>
+          <w:szCs w:val="26"/>
+          <w:lang w:val="es-MX" w:eastAsia="en-US"/>
+        </w:rPr>
+      </w:r>
+    </w:p>
+    <w:p>
+      <w:pPr>
+        <w:pStyle w:val="Cuerpodetexto"/>
+        <w:spacing w:before="0" w:after="0"/>
+        <w:rPr>
+          <w:rFonts w:ascii="Calibri" w:hAnsi="Calibri"/>
+          <w:color w:val="1C2B33"/>
+          <w:sz w:val="26"/>
+          <w:szCs w:val="26"/>
+          <w:lang w:val="es-MX" w:eastAsia="en-US"/>
+        </w:rPr>
+      </w:pPr>
+      <w:r>
+        <w:rPr>
+          <w:color w:val="1C2B33"/>
+          <w:sz w:val="26"/>
+          <w:szCs w:val="26"/>
+          <w:lang w:val="es-MX" w:eastAsia="en-US"/>
+        </w:rPr>
+      </w:r>
+    </w:p>
+    <w:p>
+      <w:pPr>
+        <w:pStyle w:val="Cuerpodetexto"/>
+        <w:spacing w:before="0" w:after="0"/>
+        <w:rPr>
+          <w:rFonts w:ascii="Calibri" w:hAnsi="Calibri"/>
+          <w:color w:val="1C2B33"/>
+          <w:sz w:val="26"/>
+          <w:szCs w:val="26"/>
+          <w:lang w:val="es-MX" w:eastAsia="en-US"/>
+        </w:rPr>
+      </w:pPr>
+      <w:r>
+        <w:rPr>
+          <w:color w:val="1C2B33"/>
+          <w:sz w:val="26"/>
+          <w:szCs w:val="26"/>
+          <w:lang w:val="es-MX" w:eastAsia="en-US"/>
+        </w:rPr>
+      </w:r>
+    </w:p>
+    <w:p>
+      <w:pPr>
+        <w:pStyle w:val="Cuerpodetexto"/>
+        <w:spacing w:before="0" w:after="0"/>
+        <w:rPr>
+          <w:rFonts w:ascii="Calibri" w:hAnsi="Calibri"/>
+          <w:color w:val="1C2B33"/>
+          <w:sz w:val="26"/>
+          <w:szCs w:val="26"/>
+          <w:lang w:val="es-MX" w:eastAsia="en-US"/>
+        </w:rPr>
+      </w:pPr>
+      <w:r>
+        <w:rPr>
+          <w:color w:val="1C2B33"/>
+          <w:sz w:val="26"/>
+          <w:szCs w:val="26"/>
+          <w:lang w:val="es-MX" w:eastAsia="en-US"/>
+        </w:rPr>
+      </w:r>
+    </w:p>
+    <w:p>
+      <w:pPr>
+        <w:pStyle w:val="Cuerpodetexto"/>
+        <w:spacing w:before="0" w:after="0"/>
+        <w:rPr>
+          <w:rFonts w:ascii="Calibri" w:hAnsi="Calibri"/>
+          <w:color w:val="1C2B33"/>
+          <w:sz w:val="26"/>
+          <w:szCs w:val="26"/>
+          <w:lang w:val="es-MX" w:eastAsia="en-US"/>
+        </w:rPr>
+      </w:pPr>
+      <w:r>
+        <w:rPr>
+          <w:color w:val="1C2B33"/>
+          <w:sz w:val="26"/>
+          <w:szCs w:val="26"/>
+          <w:lang w:val="es-MX" w:eastAsia="en-US"/>
+        </w:rPr>
+      </w:r>
+    </w:p>
+    <w:p>
+      <w:pPr>
+        <w:pStyle w:val="Cuerpodetexto"/>
+        <w:spacing w:before="0" w:after="0"/>
+        <w:rPr>
+          <w:rFonts w:ascii="Calibri" w:hAnsi="Calibri"/>
+          <w:color w:val="1C2B33"/>
+          <w:sz w:val="26"/>
+          <w:szCs w:val="26"/>
+          <w:lang w:val="es-MX" w:eastAsia="en-US"/>
+        </w:rPr>
+      </w:pPr>
+      <w:r>
+        <w:rPr>
+          <w:color w:val="1C2B33"/>
+          <w:sz w:val="26"/>
+          <w:szCs w:val="26"/>
+          <w:lang w:val="es-MX" w:eastAsia="en-US"/>
+        </w:rPr>
+      </w:r>
+    </w:p>
+    <w:p>
+      <w:pPr>
+        <w:pStyle w:val="Cuerpodetexto"/>
+        <w:spacing w:before="0" w:after="0"/>
+        <w:rPr>
+          <w:rFonts w:ascii="Calibri" w:hAnsi="Calibri"/>
+          <w:color w:val="1C2B33"/>
+          <w:sz w:val="26"/>
+          <w:szCs w:val="26"/>
+          <w:lang w:val="es-MX" w:eastAsia="en-US"/>
+        </w:rPr>
+      </w:pPr>
+      <w:r>
+        <w:rPr>
+          <w:color w:val="1C2B33"/>
+          <w:sz w:val="26"/>
+          <w:szCs w:val="26"/>
+          <w:lang w:val="es-MX" w:eastAsia="en-US"/>
+        </w:rPr>
+      </w:r>
+    </w:p>
+    <w:p>
+      <w:pPr>
+        <w:pStyle w:val="Cuerpodetexto"/>
+        <w:spacing w:before="0" w:after="0"/>
+        <w:jc w:val="center"/>
+        <w:rPr/>
+      </w:pPr>
+      <w:hyperlink r:id="rId7">
+        <w:r>
+          <w:rPr>
+            <w:rStyle w:val="EnlacedeInternet"/>
+            <w:b/>
+            <w:bCs/>
+            <w:color w:val="1C2B33"/>
+            <w:sz w:val="44"/>
+            <w:szCs w:val="44"/>
+            <w:lang w:val="es-MX" w:eastAsia="en-US"/>
+          </w:rPr>
+          <w:t>https://www.youtube.com/watch?v=W4ZXziA-S3c</w:t>
+        </w:r>
+      </w:hyperlink>
+    </w:p>
+    <w:p>
+      <w:pPr>
+        <w:pStyle w:val="Cuerpodetexto"/>
+        <w:spacing w:before="0" w:after="0"/>
+        <w:jc w:val="center"/>
+        <w:rPr>
+          <w:b/>
+          <w:b/>
+          <w:bCs/>
+          <w:sz w:val="44"/>
+          <w:szCs w:val="44"/>
+        </w:rPr>
+      </w:pPr>
+      <w:r>
+        <w:rPr>
+          <w:color w:val="1C2B33"/>
+          <w:sz w:val="26"/>
+          <w:szCs w:val="26"/>
+          <w:lang w:val="es-MX" w:eastAsia="en-US"/>
+        </w:rPr>
+      </w:r>
+    </w:p>
+    <w:p>
+      <w:pPr>
+        <w:pStyle w:val="Cuerpodetexto"/>
+        <w:spacing w:before="0" w:after="0"/>
+        <w:rPr>
+          <w:rFonts w:ascii="Calibri" w:hAnsi="Calibri"/>
+          <w:color w:val="1C2B33"/>
+          <w:sz w:val="26"/>
+          <w:szCs w:val="26"/>
+          <w:lang w:val="es-MX" w:eastAsia="en-US"/>
+        </w:rPr>
+      </w:pPr>
+      <w:r>
+        <w:rPr>
+          <w:color w:val="1C2B33"/>
+          <w:sz w:val="26"/>
+          <w:szCs w:val="26"/>
+          <w:lang w:val="es-MX" w:eastAsia="en-US"/>
+        </w:rPr>
+        <w:drawing>
+          <wp:anchor behindDoc="0" distT="0" distB="0" distL="0" distR="0" simplePos="0" locked="0" layoutInCell="0" allowOverlap="1" relativeHeight="23">
+            <wp:simplePos x="0" y="0"/>
+            <wp:positionH relativeFrom="column">
+              <wp:align>center</wp:align>
+            </wp:positionH>
+            <wp:positionV relativeFrom="paragraph">
+              <wp:posOffset>635</wp:posOffset>
+            </wp:positionV>
+            <wp:extent cx="6120765" cy="3442335"/>
+            <wp:effectExtent l="0" t="0" r="0" b="0"/>
+            <wp:wrapSquare wrapText="largest"/>
+            <wp:docPr id="4" name="Imagen8" descr=""/>
+            <wp:cNvGraphicFramePr>
+              <a:graphicFrameLocks xmlns:a="http://schemas.openxmlformats.org/drawingml/2006/main" noChangeAspect="1"/>
+            </wp:cNvGraphicFramePr>
+            <a:graphic xmlns:a="http://schemas.openxmlformats.org/drawingml/2006/main">
+              <a:graphicData uri="http://schemas.openxmlformats.org/drawingml/2006/picture">
+                <pic:pic xmlns:pic="http://schemas.openxmlformats.org/drawingml/2006/picture">
+                  <pic:nvPicPr>
+                    <pic:cNvPr id="4" name="Imagen8" descr=""/>
+                    <pic:cNvPicPr>
+                      <a:picLocks noChangeAspect="1" noChangeArrowheads="1"/>
+                    </pic:cNvPicPr>
+                  </pic:nvPicPr>
+                  <pic:blipFill>
+                    <a:blip r:embed="rId8"/>
+                    <a:stretch>
+                      <a:fillRect/>
+                    </a:stretch>
+                  </pic:blipFill>
+                  <pic:spPr bwMode="auto">
+                    <a:xfrm>
+                      <a:off x="0" y="0"/>
+                      <a:ext cx="6120765" cy="3442335"/>
+                    </a:xfrm>
+                    <a:prstGeom prst="rect">
+                      <a:avLst/>
+                    </a:prstGeom>
+                  </pic:spPr>
+                </pic:pic>
+              </a:graphicData>
+            </a:graphic>
+          </wp:anchor>
+        </w:drawing>
       </w:r>
     </w:p>
     <w:p>
@@ -3513,19 +3908,7 @@
         </w:rPr>
       </w:pPr>
       <w:r>
-        <w:rPr>
-          <w:rFonts w:cs="Calibri"/>
-          <w:b w:val="false"/>
-          <w:i w:val="false"/>
-          <w:caps w:val="false"/>
-          <w:smallCaps w:val="false"/>
-          <w:color w:val="1C2B33"/>
-          <w:spacing w:val="0"/>
-          <w:sz w:val="26"/>
-          <w:szCs w:val="26"/>
-          <w:lang w:val="es-MX"/>
-        </w:rPr>
-        <w:t>Este es el organigrama de eventos de la clase</w:t>
+        <w:rPr/>
       </w:r>
     </w:p>
     <w:p>
@@ -3552,11 +3935,86 @@
           <w:szCs w:val="26"/>
           <w:lang w:val="es-MX"/>
         </w:rPr>
+        <w:t xml:space="preserve">Todo el codigo para modificación se encuentra en: </w:t>
         <w:br/>
+        <w:br/>
+      </w:r>
+      <w:hyperlink r:id="rId9">
+        <w:r>
+          <w:rPr>
+            <w:rStyle w:val="EnlacedeInternet"/>
+            <w:rFonts w:cs="Calibri"/>
+            <w:b/>
+            <w:bCs/>
+            <w:i w:val="false"/>
+            <w:caps w:val="false"/>
+            <w:smallCaps w:val="false"/>
+            <w:color w:val="1C2B33"/>
+            <w:spacing w:val="0"/>
+            <w:sz w:val="40"/>
+            <w:szCs w:val="40"/>
+            <w:lang w:val="es-MX"/>
+          </w:rPr>
+          <w:t>https://github.com/darwinyusef/ovajsia</w:t>
+        </w:r>
+      </w:hyperlink>
+    </w:p>
+    <w:p>
+      <w:pPr>
+        <w:pStyle w:val="Cuerpodetexto"/>
+        <w:widowControl/>
+        <w:spacing w:before="0" w:after="120"/>
+        <w:rPr>
+          <w:rFonts w:ascii="Calibri" w:hAnsi="Calibri"/>
+          <w:sz w:val="26"/>
+          <w:szCs w:val="26"/>
+        </w:rPr>
+      </w:pPr>
+      <w:r>
+        <w:rPr>
+          <w:rFonts w:cs="Calibri"/>
+          <w:b w:val="false"/>
+          <w:i w:val="false"/>
+          <w:caps w:val="false"/>
+          <w:smallCaps w:val="false"/>
+          <w:color w:val="1C2B33"/>
+          <w:spacing w:val="0"/>
+          <w:sz w:val="26"/>
+          <w:szCs w:val="26"/>
+          <w:lang w:val="es-MX"/>
+        </w:rPr>
+        <w:t>Este es el organigrama de eventos de la clase</w:t>
+      </w:r>
+    </w:p>
+    <w:p>
+      <w:pPr>
+        <w:pStyle w:val="Cuerpodetexto"/>
+        <w:widowControl/>
+        <w:spacing w:before="0" w:after="120"/>
+        <w:rPr>
+          <w:rFonts w:ascii="Calibri" w:hAnsi="Calibri"/>
+          <w:sz w:val="26"/>
+          <w:szCs w:val="26"/>
+        </w:rPr>
+      </w:pPr>
+      <w:r>
+        <w:rPr>
+          <w:rFonts w:cs="Calibri"/>
+          <w:b w:val="false"/>
+          <w:i w:val="false"/>
+          <w:caps w:val="false"/>
+          <w:smallCaps w:val="false"/>
+          <w:color w:val="1C2B33"/>
+          <w:spacing w:val="0"/>
+          <w:sz w:val="26"/>
+          <w:szCs w:val="26"/>
+          <w:lang w:val="es-MX"/>
+        </w:rPr>
+        <w:br/>
       </w:r>
       <w:r>
         <w:drawing>
-          <wp:anchor behindDoc="0" distT="0" distB="0" distL="0" distR="0" simplePos="0" locked="0" layoutInCell="0" allowOverlap="1" relativeHeight="19">
+          <wp:anchor behindDoc="0" distT="0" distB="0" distL="0" distR="0" simplePos="0" locked="0" layoutInCell="0" allowOverlap="1" relativeHeight="20">
             <wp:simplePos x="0" y="0"/>
             <wp:positionH relativeFrom="column">
               <wp:align>center</wp:align>
@@ -3567,7 +4025,7 @@
             <wp:extent cx="6120765" cy="4893310"/>
             <wp:effectExtent l="0" t="0" r="0" b="0"/>
             <wp:wrapSquare wrapText="largest"/>
-            <wp:docPr id="4" name="Imagen5" descr=""/>
+            <wp:docPr id="5" name="Imagen5" descr=""/>
             <wp:cNvGraphicFramePr>
               <a:graphicFrameLocks xmlns:a="http://schemas.openxmlformats.org/drawingml/2006/main" noChangeAspect="1"/>
             </wp:cNvGraphicFramePr>
@@ -3575,13 +4033,13 @@
               <a:graphicData uri="http://schemas.openxmlformats.org/drawingml/2006/picture">
                 <pic:pic xmlns:pic="http://schemas.openxmlformats.org/drawingml/2006/picture">
                   <pic:nvPicPr>
-                    <pic:cNvPr id="4" name="Imagen5" descr=""/>
+                    <pic:cNvPr id="5" name="Imagen5" descr=""/>
                     <pic:cNvPicPr>
                       <a:picLocks noChangeAspect="1" noChangeArrowheads="1"/>
                     </pic:cNvPicPr>
                   </pic:nvPicPr>
                   <pic:blipFill>
-                    <a:blip r:embed="rId5"/>
+                    <a:blip r:embed="rId10"/>
                     <a:stretch>
                       <a:fillRect/>
                     </a:stretch>
@@ -3685,29 +4143,25 @@
         <w:widowControl/>
         <w:spacing w:before="0" w:after="120"/>
         <w:rPr>
+          <w:rFonts w:ascii="Calibri" w:hAnsi="Calibri"/>
+          <w:sz w:val="26"/>
+          <w:szCs w:val="26"/>
+        </w:rPr>
+      </w:pPr>
+      <w:r>
+        <w:rPr>
           <w:rFonts w:cs="Calibri"/>
           <w:b w:val="false"/>
-          <w:b w:val="false"/>
-          <w:i w:val="false"/>
           <w:i w:val="false"/>
           <w:caps w:val="false"/>
           <w:smallCaps w:val="false"/>
           <w:color w:val="1C2B33"/>
           <w:spacing w:val="0"/>
+          <w:sz w:val="26"/>
+          <w:szCs w:val="26"/>
           <w:lang w:val="es-MX"/>
         </w:rPr>
-      </w:pPr>
-      <w:r>
-        <w:rPr>
-          <w:rFonts w:cs="Calibri"/>
-          <w:b w:val="false"/>
-          <w:i w:val="false"/>
-          <w:caps w:val="false"/>
-          <w:smallCaps w:val="false"/>
-          <w:color w:val="1C2B33"/>
-          <w:spacing w:val="0"/>
-          <w:lang w:val="es-MX"/>
-        </w:rPr>
+        <w:t>Calendario de actividades Actividad dispuesta para 8 horas clase</w:t>
       </w:r>
     </w:p>
     <w:p>
@@ -3716,134 +4170,14 @@
         <w:widowControl/>
         <w:spacing w:before="0" w:after="120"/>
         <w:rPr>
-          <w:rFonts w:cs="Calibri"/>
-          <w:b w:val="false"/>
-          <w:b w:val="false"/>
-          <w:i w:val="false"/>
-          <w:i w:val="false"/>
-          <w:caps w:val="false"/>
-          <w:smallCaps w:val="false"/>
-          <w:color w:val="1C2B33"/>
-          <w:spacing w:val="0"/>
-          <w:lang w:val="es-MX"/>
-        </w:rPr>
-      </w:pPr>
-      <w:r>
-        <w:rPr>
-          <w:rFonts w:cs="Calibri"/>
-          <w:b w:val="false"/>
-          <w:i w:val="false"/>
-          <w:caps w:val="false"/>
-          <w:smallCaps w:val="false"/>
-          <w:color w:val="1C2B33"/>
-          <w:spacing w:val="0"/>
-          <w:lang w:val="es-MX"/>
-        </w:rPr>
-      </w:r>
-    </w:p>
-    <w:p>
-      <w:pPr>
-        <w:pStyle w:val="Cuerpodetexto"/>
-        <w:widowControl/>
-        <w:spacing w:before="0" w:after="120"/>
-        <w:rPr>
-          <w:rFonts w:cs="Calibri"/>
-          <w:b w:val="false"/>
-          <w:b w:val="false"/>
-          <w:i w:val="false"/>
-          <w:i w:val="false"/>
-          <w:caps w:val="false"/>
-          <w:smallCaps w:val="false"/>
-          <w:color w:val="1C2B33"/>
-          <w:spacing w:val="0"/>
-          <w:lang w:val="es-MX"/>
-        </w:rPr>
-      </w:pPr>
-      <w:r>
-        <w:rPr>
-          <w:rFonts w:cs="Calibri"/>
-          <w:b w:val="false"/>
-          <w:i w:val="false"/>
-          <w:caps w:val="false"/>
-          <w:smallCaps w:val="false"/>
-          <w:color w:val="1C2B33"/>
-          <w:spacing w:val="0"/>
-          <w:lang w:val="es-MX"/>
-        </w:rPr>
-      </w:r>
-    </w:p>
-    <w:p>
-      <w:pPr>
-        <w:pStyle w:val="Cuerpodetexto"/>
-        <w:widowControl/>
-        <w:spacing w:before="0" w:after="120"/>
-        <w:rPr>
-          <w:rFonts w:cs="Calibri"/>
-          <w:b w:val="false"/>
-          <w:b w:val="false"/>
-          <w:i w:val="false"/>
-          <w:i w:val="false"/>
-          <w:caps w:val="false"/>
-          <w:smallCaps w:val="false"/>
-          <w:color w:val="1C2B33"/>
-          <w:spacing w:val="0"/>
-          <w:lang w:val="es-MX"/>
-        </w:rPr>
-      </w:pPr>
-      <w:r>
-        <w:rPr>
-          <w:rFonts w:cs="Calibri"/>
-          <w:b w:val="false"/>
-          <w:i w:val="false"/>
-          <w:caps w:val="false"/>
-          <w:smallCaps w:val="false"/>
-          <w:color w:val="1C2B33"/>
-          <w:spacing w:val="0"/>
-          <w:lang w:val="es-MX"/>
-        </w:rPr>
-      </w:r>
-    </w:p>
-    <w:p>
-      <w:pPr>
-        <w:pStyle w:val="Cuerpodetexto"/>
-        <w:widowControl/>
-        <w:spacing w:before="0" w:after="120"/>
-        <w:rPr>
-          <w:rFonts w:ascii="Calibri" w:hAnsi="Calibri"/>
-          <w:sz w:val="26"/>
-          <w:szCs w:val="26"/>
-        </w:rPr>
-      </w:pPr>
-      <w:r>
-        <w:rPr>
-          <w:rFonts w:cs="Calibri"/>
-          <w:b w:val="false"/>
-          <w:i w:val="false"/>
-          <w:caps w:val="false"/>
-          <w:smallCaps w:val="false"/>
-          <w:color w:val="1C2B33"/>
-          <w:spacing w:val="0"/>
-          <w:sz w:val="26"/>
-          <w:szCs w:val="26"/>
-          <w:lang w:val="es-MX"/>
-        </w:rPr>
-        <w:t>Calendario de actividades Actividad dispuesta para 8 horas clase</w:t>
-      </w:r>
-    </w:p>
-    <w:p>
-      <w:pPr>
-        <w:pStyle w:val="Cuerpodetexto"/>
-        <w:widowControl/>
-        <w:spacing w:before="0" w:after="120"/>
-        <w:rPr>
-          <w:rFonts w:ascii="Calibri" w:hAnsi="Calibri"/>
-          <w:sz w:val="26"/>
-        </w:rPr>
-      </w:pPr>
-      <w:hyperlink r:id="rId7">
+          <w:rFonts w:ascii="Calibri" w:hAnsi="Calibri"/>
+          <w:sz w:val="26"/>
+        </w:rPr>
+      </w:pPr>
+      <w:hyperlink r:id="rId12">
         <w:r>
           <w:drawing>
-            <wp:anchor behindDoc="0" distT="0" distB="0" distL="0" distR="0" simplePos="0" locked="0" layoutInCell="0" allowOverlap="1" relativeHeight="20">
+            <wp:anchor behindDoc="0" distT="0" distB="0" distL="0" distR="0" simplePos="0" locked="0" layoutInCell="0" allowOverlap="1" relativeHeight="21">
               <wp:simplePos x="0" y="0"/>
               <wp:positionH relativeFrom="column">
                 <wp:align>center</wp:align>
@@ -3854,7 +4188,7 @@
               <wp:extent cx="6120765" cy="2220595"/>
               <wp:effectExtent l="0" t="0" r="0" b="0"/>
               <wp:wrapSquare wrapText="largest"/>
-              <wp:docPr id="5" name="Imagen6" descr=""/>
+              <wp:docPr id="6" name="Imagen6" descr=""/>
               <wp:cNvGraphicFramePr>
                 <a:graphicFrameLocks xmlns:a="http://schemas.openxmlformats.org/drawingml/2006/main" noChangeAspect="1"/>
               </wp:cNvGraphicFramePr>
@@ -3862,13 +4196,13 @@
                 <a:graphicData uri="http://schemas.openxmlformats.org/drawingml/2006/picture">
                   <pic:pic xmlns:pic="http://schemas.openxmlformats.org/drawingml/2006/picture">
                     <pic:nvPicPr>
-                      <pic:cNvPr id="5" name="Imagen6" descr=""/>
+                      <pic:cNvPr id="6" name="Imagen6" descr=""/>
                       <pic:cNvPicPr>
                         <a:picLocks noChangeAspect="1" noChangeArrowheads="1"/>
                       </pic:cNvPicPr>
                     </pic:nvPicPr>
                     <pic:blipFill>
-                      <a:blip r:embed="rId6"/>
+                      <a:blip r:embed="rId11"/>
                       <a:stretch>
                         <a:fillRect/>
                       </a:stretch>
@@ -7113,7 +7447,7 @@
         </w:rPr>
         <w:t xml:space="preserve">OpenAI. (2024). OpenAI API Documentation. Recuperado de </w:t>
       </w:r>
-      <w:hyperlink r:id="rId8">
+      <w:hyperlink r:id="rId13">
         <w:r>
           <w:rPr>
             <w:rStyle w:val="EnlacedeInternet"/>
@@ -7347,9 +7681,9 @@
         <w:tblLook w:firstRow="1" w:noVBand="1" w:lastRow="0" w:firstColumn="1" w:lastColumn="0" w:noHBand="0" w:val="04a0"/>
       </w:tblPr>
       <w:tblGrid>
-        <w:gridCol w:w="1238"/>
+        <w:gridCol w:w="1237"/>
         <w:gridCol w:w="2694"/>
-        <w:gridCol w:w="1563"/>
+        <w:gridCol w:w="1564"/>
         <w:gridCol w:w="1701"/>
         <w:gridCol w:w="2551"/>
       </w:tblGrid>
@@ -7357,7 +7691,7 @@
         <w:trPr/>
         <w:tc>
           <w:tcPr>
-            <w:tcW w:w="1238" w:type="dxa"/>
+            <w:tcW w:w="1237" w:type="dxa"/>
             <w:tcBorders>
               <w:bottom w:val="single" w:sz="4" w:space="0" w:color="000000"/>
               <w:right w:val="single" w:sz="4" w:space="0" w:color="000000"/>
@@ -7426,7 +7760,7 @@
         </w:tc>
         <w:tc>
           <w:tcPr>
-            <w:tcW w:w="1563" w:type="dxa"/>
+            <w:tcW w:w="1564" w:type="dxa"/>
             <w:tcBorders>
               <w:top w:val="single" w:sz="4" w:space="0" w:color="000000"/>
               <w:left w:val="single" w:sz="4" w:space="0" w:color="000000"/>
@@ -7536,7 +7870,7 @@
         </w:trPr>
         <w:tc>
           <w:tcPr>
-            <w:tcW w:w="1238" w:type="dxa"/>
+            <w:tcW w:w="1237" w:type="dxa"/>
             <w:tcBorders>
               <w:top w:val="single" w:sz="4" w:space="0" w:color="000000"/>
               <w:left w:val="single" w:sz="4" w:space="0" w:color="000000"/>
@@ -7604,7 +7938,7 @@
         </w:tc>
         <w:tc>
           <w:tcPr>
-            <w:tcW w:w="1563" w:type="dxa"/>
+            <w:tcW w:w="1564" w:type="dxa"/>
             <w:tcBorders>
               <w:top w:val="single" w:sz="4" w:space="0" w:color="000000"/>
               <w:left w:val="single" w:sz="4" w:space="0" w:color="000000"/>
@@ -7777,8 +8111,8 @@
         <w:gridCol w:w="2676"/>
         <w:gridCol w:w="1551"/>
         <w:gridCol w:w="1558"/>
-        <w:gridCol w:w="799"/>
-        <w:gridCol w:w="1930"/>
+        <w:gridCol w:w="800"/>
+        <w:gridCol w:w="1929"/>
       </w:tblGrid>
       <w:tr>
         <w:trPr/>
@@ -7923,7 +8257,7 @@
         </w:tc>
         <w:tc>
           <w:tcPr>
-            <w:tcW w:w="799" w:type="dxa"/>
+            <w:tcW w:w="800" w:type="dxa"/>
             <w:tcBorders>
               <w:top w:val="single" w:sz="4" w:space="0" w:color="000000"/>
               <w:left w:val="single" w:sz="4" w:space="0" w:color="000000"/>
@@ -7958,7 +8292,7 @@
         </w:tc>
         <w:tc>
           <w:tcPr>
-            <w:tcW w:w="1930" w:type="dxa"/>
+            <w:tcW w:w="1929" w:type="dxa"/>
             <w:tcBorders>
               <w:top w:val="single" w:sz="4" w:space="0" w:color="000000"/>
               <w:left w:val="single" w:sz="4" w:space="0" w:color="000000"/>
@@ -8131,7 +8465,7 @@
         </w:tc>
         <w:tc>
           <w:tcPr>
-            <w:tcW w:w="799" w:type="dxa"/>
+            <w:tcW w:w="800" w:type="dxa"/>
             <w:tcBorders>
               <w:top w:val="single" w:sz="4" w:space="0" w:color="000000"/>
               <w:left w:val="single" w:sz="4" w:space="0" w:color="000000"/>
@@ -8165,7 +8499,7 @@
         </w:tc>
         <w:tc>
           <w:tcPr>
-            <w:tcW w:w="1930" w:type="dxa"/>
+            <w:tcW w:w="1929" w:type="dxa"/>
             <w:tcBorders>
               <w:top w:val="single" w:sz="4" w:space="0" w:color="000000"/>
               <w:left w:val="single" w:sz="4" w:space="0" w:color="000000"/>
@@ -8214,10 +8548,10 @@
       </w:r>
     </w:p>
     <w:sectPr>
-      <w:headerReference w:type="even" r:id="rId9"/>
-      <w:headerReference w:type="default" r:id="rId10"/>
-      <w:headerReference w:type="first" r:id="rId11"/>
-      <w:footerReference w:type="default" r:id="rId12"/>
+      <w:headerReference w:type="even" r:id="rId14"/>
+      <w:headerReference w:type="default" r:id="rId15"/>
+      <w:headerReference w:type="first" r:id="rId16"/>
+      <w:footerReference w:type="default" r:id="rId17"/>
       <w:type w:val="nextPage"/>
       <w:pgSz w:w="12240" w:h="15840"/>
       <w:pgMar w:left="1560" w:right="1041" w:gutter="0" w:header="709" w:top="1779" w:footer="709" w:bottom="1418"/>
@@ -8302,7 +8636,7 @@
             <v:h position="@0,21600"/>
           </v:handles>
         </v:shapetype>
-        <v:shape id="PowerPlusWaterMarkObject117151985" o:spid="shape_0" fillcolor="silver" stroked="f" o:allowincell="f" style="position:absolute;margin-left:-233.75pt;margin-top:760pt;width:566pt;height:69pt;mso-wrap-style:none;v-text-anchor:middle;rotation:315;mso-position-horizontal:center;mso-position-horizontal-relative:margin;mso-position-vertical:center;mso-position-vertical-relative:margin" type="_x0000_t136">
+        <v:shape id="PowerPlusWaterMarkObject117151985" o:spid="shape_0" fillcolor="silver" stroked="f" o:allowincell="f" style="position:absolute;margin-left:-292.2pt;margin-top:950pt;width:565.95pt;height:68.95pt;mso-wrap-style:none;v-text-anchor:middle;rotation:315;mso-position-horizontal:center;mso-position-horizontal-relative:margin;mso-position-vertical:center;mso-position-vertical-relative:margin" type="_x0000_t136">
           <v:path textpathok="t"/>
           <v:textpath on="t" fitshape="t" string="Copia no controlada" trim="t" style="font-family:&quot;Calibri&quot;;font-size:1pt"/>
           <v:fill o:detectmouseclick="t" type="solid" color2="#3f3f3f" opacity="0.5"/>
@@ -8352,7 +8686,7 @@
         <wp:inline distT="0" distB="0" distL="0" distR="0">
           <wp:extent cx="592455" cy="561340"/>
           <wp:effectExtent l="0" t="0" r="0" b="0"/>
-          <wp:docPr id="7" name="Imagen 7" descr=""/>
+          <wp:docPr id="8" name="Imagen 7" descr=""/>
           <wp:cNvGraphicFramePr>
             <a:graphicFrameLocks xmlns:a="http://schemas.openxmlformats.org/drawingml/2006/main" noChangeAspect="1"/>
           </wp:cNvGraphicFramePr>
@@ -8360,7 +8694,7 @@
             <a:graphicData uri="http://schemas.openxmlformats.org/drawingml/2006/picture">
               <pic:pic xmlns:pic="http://schemas.openxmlformats.org/drawingml/2006/picture">
                 <pic:nvPicPr>
-                  <pic:cNvPr id="7" name="Imagen 7" descr=""/>
+                  <pic:cNvPr id="8" name="Imagen 7" descr=""/>
                   <pic:cNvPicPr>
                     <a:picLocks noChangeAspect="1" noChangeArrowheads="1"/>
                   </pic:cNvPicPr>
@@ -8427,7 +8761,7 @@
         <wp:inline distT="0" distB="0" distL="0" distR="0">
           <wp:extent cx="592455" cy="561340"/>
           <wp:effectExtent l="0" t="0" r="0" b="0"/>
-          <wp:docPr id="8" name="Imagen 7" descr=""/>
+          <wp:docPr id="9" name="Imagen 7" descr=""/>
           <wp:cNvGraphicFramePr>
             <a:graphicFrameLocks xmlns:a="http://schemas.openxmlformats.org/drawingml/2006/main" noChangeAspect="1"/>
           </wp:cNvGraphicFramePr>
@@ -8435,7 +8769,7 @@
             <a:graphicData uri="http://schemas.openxmlformats.org/drawingml/2006/picture">
               <pic:pic xmlns:pic="http://schemas.openxmlformats.org/drawingml/2006/picture">
                 <pic:nvPicPr>
-                  <pic:cNvPr id="8" name="Imagen 7" descr=""/>
+                  <pic:cNvPr id="9" name="Imagen 7" descr=""/>
                   <pic:cNvPicPr>
                     <a:picLocks noChangeAspect="1" noChangeArrowheads="1"/>
                   </pic:cNvPicPr>

</xml_diff>